<commit_message>
Reference with full digit
</commit_message>
<xml_diff>
--- a/Reference_full_digits.docx
+++ b/Reference_full_digits.docx
@@ -167,10 +167,10 @@
             <v:path o:extrusionok="f" gradientshapeok="t" o:connecttype="rect"/>
             <o:lock v:ext="edit" aspectratio="t"/>
           </v:shapetype>
-          <v:shape id="_x0000_i1076" type="#_x0000_t75" style="width:8.8pt;height:11.4pt" o:ole="">
+          <v:shape id="_x0000_i1025" type="#_x0000_t75" style="width:9pt;height:11.55pt" o:ole="">
             <v:imagedata r:id="rId7" o:title=""/>
           </v:shape>
-          <o:OLEObject Type="Embed" ProgID="Equation.DSMT4" ShapeID="_x0000_i1076" DrawAspect="Content" ObjectID="_1722022923" r:id="rId8"/>
+          <o:OLEObject Type="Embed" ProgID="Equation.DSMT4" ShapeID="_x0000_i1025" DrawAspect="Content" ObjectID="_1722024121" r:id="rId8"/>
         </w:object>
       </w:r>
       <w:r>
@@ -306,33 +306,9 @@
                 <w:sz w:val="18"/>
                 <w:szCs w:val="18"/>
               </w:rPr>
-              <w:t>f1</w:t>
-            </w:r>
-          </w:p>
-        </w:tc>
-        <w:tc>
-          <w:tcPr>
-            <w:tcW w:w="1093" w:type="dxa"/>
-            <w:tcBorders>
-              <w:top w:val="single" w:sz="12" w:space="0" w:color="auto"/>
-              <w:left w:val="nil"/>
-              <w:bottom w:val="single" w:sz="12" w:space="0" w:color="auto"/>
-              <w:right w:val="nil"/>
-            </w:tcBorders>
-            <w:shd w:val="clear" w:color="auto" w:fill="auto"/>
-            <w:noWrap/>
-            <w:tcMar>
-              <w:left w:w="28" w:type="dxa"/>
-              <w:right w:w="28" w:type="dxa"/>
-            </w:tcMar>
-            <w:vAlign w:val="center"/>
-            <w:hideMark/>
-          </w:tcPr>
-          <w:p>
-            <w:pPr>
-              <w:widowControl/>
-              <w:spacing w:line="280" w:lineRule="exact"/>
-              <w:jc w:val="center"/>
+              <w:t>f</w:t>
+            </w:r>
+            <w:r>
               <w:rPr>
                 <w:rFonts w:ascii="Times New Roman" w:eastAsia="等线" w:hAnsi="Times New Roman" w:cs="Times New Roman"/>
                 <w:i/>
@@ -340,9 +316,35 @@
                 <w:kern w:val="0"/>
                 <w:sz w:val="18"/>
                 <w:szCs w:val="18"/>
-              </w:rPr>
-            </w:pPr>
-            <w:r>
+                <w:vertAlign w:val="subscript"/>
+              </w:rPr>
+              <w:t>1</w:t>
+            </w:r>
+          </w:p>
+        </w:tc>
+        <w:tc>
+          <w:tcPr>
+            <w:tcW w:w="1093" w:type="dxa"/>
+            <w:tcBorders>
+              <w:top w:val="single" w:sz="12" w:space="0" w:color="auto"/>
+              <w:left w:val="nil"/>
+              <w:bottom w:val="single" w:sz="12" w:space="0" w:color="auto"/>
+              <w:right w:val="nil"/>
+            </w:tcBorders>
+            <w:shd w:val="clear" w:color="auto" w:fill="auto"/>
+            <w:noWrap/>
+            <w:tcMar>
+              <w:left w:w="28" w:type="dxa"/>
+              <w:right w:w="28" w:type="dxa"/>
+            </w:tcMar>
+            <w:vAlign w:val="center"/>
+            <w:hideMark/>
+          </w:tcPr>
+          <w:p>
+            <w:pPr>
+              <w:widowControl/>
+              <w:spacing w:line="280" w:lineRule="exact"/>
+              <w:jc w:val="center"/>
               <w:rPr>
                 <w:rFonts w:ascii="Times New Roman" w:eastAsia="等线" w:hAnsi="Times New Roman" w:cs="Times New Roman"/>
                 <w:i/>
@@ -351,7 +353,29 @@
                 <w:sz w:val="18"/>
                 <w:szCs w:val="18"/>
               </w:rPr>
-              <w:t>f2</w:t>
+            </w:pPr>
+            <w:r>
+              <w:rPr>
+                <w:rFonts w:ascii="Times New Roman" w:eastAsia="等线" w:hAnsi="Times New Roman" w:cs="Times New Roman"/>
+                <w:i/>
+                <w:iCs/>
+                <w:kern w:val="0"/>
+                <w:sz w:val="18"/>
+                <w:szCs w:val="18"/>
+              </w:rPr>
+              <w:t>f</w:t>
+            </w:r>
+            <w:r>
+              <w:rPr>
+                <w:rFonts w:ascii="Times New Roman" w:eastAsia="等线" w:hAnsi="Times New Roman" w:cs="Times New Roman"/>
+                <w:i/>
+                <w:iCs/>
+                <w:kern w:val="0"/>
+                <w:sz w:val="18"/>
+                <w:szCs w:val="18"/>
+                <w:vertAlign w:val="subscript"/>
+              </w:rPr>
+              <w:t>2</w:t>
             </w:r>
           </w:p>
         </w:tc>
@@ -396,33 +420,9 @@
                 <w:sz w:val="18"/>
                 <w:szCs w:val="18"/>
               </w:rPr>
-              <w:t>λ* f1+ f2</w:t>
-            </w:r>
-          </w:p>
-        </w:tc>
-        <w:tc>
-          <w:tcPr>
-            <w:tcW w:w="1093" w:type="dxa"/>
-            <w:tcBorders>
-              <w:top w:val="single" w:sz="12" w:space="0" w:color="auto"/>
-              <w:left w:val="nil"/>
-              <w:bottom w:val="single" w:sz="12" w:space="0" w:color="auto"/>
-              <w:right w:val="nil"/>
-            </w:tcBorders>
-            <w:shd w:val="clear" w:color="auto" w:fill="auto"/>
-            <w:noWrap/>
-            <w:tcMar>
-              <w:left w:w="28" w:type="dxa"/>
-              <w:right w:w="28" w:type="dxa"/>
-            </w:tcMar>
-            <w:vAlign w:val="center"/>
-            <w:hideMark/>
-          </w:tcPr>
-          <w:p>
-            <w:pPr>
-              <w:widowControl/>
-              <w:spacing w:line="280" w:lineRule="exact"/>
-              <w:jc w:val="center"/>
+              <w:t>λ* f</w:t>
+            </w:r>
+            <w:r>
               <w:rPr>
                 <w:rFonts w:ascii="Times New Roman" w:eastAsia="等线" w:hAnsi="Times New Roman" w:cs="Times New Roman"/>
                 <w:i/>
@@ -430,8 +430,10 @@
                 <w:kern w:val="0"/>
                 <w:sz w:val="18"/>
                 <w:szCs w:val="18"/>
-              </w:rPr>
-            </w:pPr>
+                <w:vertAlign w:val="subscript"/>
+              </w:rPr>
+              <w:t>1</w:t>
+            </w:r>
             <w:r>
               <w:rPr>
                 <w:rFonts w:ascii="Times New Roman" w:eastAsia="等线" w:hAnsi="Times New Roman" w:cs="Times New Roman"/>
@@ -441,33 +443,9 @@
                 <w:sz w:val="18"/>
                 <w:szCs w:val="18"/>
               </w:rPr>
-              <w:t>f1</w:t>
-            </w:r>
-          </w:p>
-        </w:tc>
-        <w:tc>
-          <w:tcPr>
-            <w:tcW w:w="1094" w:type="dxa"/>
-            <w:tcBorders>
-              <w:top w:val="single" w:sz="12" w:space="0" w:color="auto"/>
-              <w:left w:val="nil"/>
-              <w:bottom w:val="single" w:sz="12" w:space="0" w:color="auto"/>
-              <w:right w:val="nil"/>
-            </w:tcBorders>
-            <w:shd w:val="clear" w:color="auto" w:fill="auto"/>
-            <w:noWrap/>
-            <w:tcMar>
-              <w:left w:w="28" w:type="dxa"/>
-              <w:right w:w="28" w:type="dxa"/>
-            </w:tcMar>
-            <w:vAlign w:val="center"/>
-            <w:hideMark/>
-          </w:tcPr>
-          <w:p>
-            <w:pPr>
-              <w:widowControl/>
-              <w:spacing w:line="280" w:lineRule="exact"/>
-              <w:jc w:val="center"/>
+              <w:t>+ f</w:t>
+            </w:r>
+            <w:r>
               <w:rPr>
                 <w:rFonts w:ascii="Times New Roman" w:eastAsia="等线" w:hAnsi="Times New Roman" w:cs="Times New Roman"/>
                 <w:i/>
@@ -475,9 +453,35 @@
                 <w:kern w:val="0"/>
                 <w:sz w:val="18"/>
                 <w:szCs w:val="18"/>
-              </w:rPr>
-            </w:pPr>
-            <w:r>
+                <w:vertAlign w:val="subscript"/>
+              </w:rPr>
+              <w:t>2</w:t>
+            </w:r>
+          </w:p>
+        </w:tc>
+        <w:tc>
+          <w:tcPr>
+            <w:tcW w:w="1093" w:type="dxa"/>
+            <w:tcBorders>
+              <w:top w:val="single" w:sz="12" w:space="0" w:color="auto"/>
+              <w:left w:val="nil"/>
+              <w:bottom w:val="single" w:sz="12" w:space="0" w:color="auto"/>
+              <w:right w:val="nil"/>
+            </w:tcBorders>
+            <w:shd w:val="clear" w:color="auto" w:fill="auto"/>
+            <w:noWrap/>
+            <w:tcMar>
+              <w:left w:w="28" w:type="dxa"/>
+              <w:right w:w="28" w:type="dxa"/>
+            </w:tcMar>
+            <w:vAlign w:val="center"/>
+            <w:hideMark/>
+          </w:tcPr>
+          <w:p>
+            <w:pPr>
+              <w:widowControl/>
+              <w:spacing w:line="280" w:lineRule="exact"/>
+              <w:jc w:val="center"/>
               <w:rPr>
                 <w:rFonts w:ascii="Times New Roman" w:eastAsia="等线" w:hAnsi="Times New Roman" w:cs="Times New Roman"/>
                 <w:i/>
@@ -486,33 +490,8 @@
                 <w:sz w:val="18"/>
                 <w:szCs w:val="18"/>
               </w:rPr>
-              <w:t>f2</w:t>
-            </w:r>
-          </w:p>
-        </w:tc>
-        <w:tc>
-          <w:tcPr>
-            <w:tcW w:w="1094" w:type="dxa"/>
-            <w:tcBorders>
-              <w:top w:val="single" w:sz="12" w:space="0" w:color="auto"/>
-              <w:left w:val="nil"/>
-              <w:bottom w:val="single" w:sz="12" w:space="0" w:color="auto"/>
-              <w:right w:val="nil"/>
-            </w:tcBorders>
-            <w:shd w:val="clear" w:color="auto" w:fill="auto"/>
-            <w:noWrap/>
-            <w:tcMar>
-              <w:left w:w="28" w:type="dxa"/>
-              <w:right w:w="28" w:type="dxa"/>
-            </w:tcMar>
-            <w:vAlign w:val="center"/>
-            <w:hideMark/>
-          </w:tcPr>
-          <w:p>
-            <w:pPr>
-              <w:widowControl/>
-              <w:spacing w:line="280" w:lineRule="exact"/>
-              <w:jc w:val="center"/>
+            </w:pPr>
+            <w:r>
               <w:rPr>
                 <w:rFonts w:ascii="Times New Roman" w:eastAsia="等线" w:hAnsi="Times New Roman" w:cs="Times New Roman"/>
                 <w:i/>
@@ -521,7 +500,8 @@
                 <w:sz w:val="18"/>
                 <w:szCs w:val="18"/>
               </w:rPr>
-            </w:pPr>
+              <w:t>f</w:t>
+            </w:r>
             <w:r>
               <w:rPr>
                 <w:rFonts w:ascii="Times New Roman" w:eastAsia="等线" w:hAnsi="Times New Roman" w:cs="Times New Roman"/>
@@ -530,8 +510,146 @@
                 <w:kern w:val="0"/>
                 <w:sz w:val="18"/>
                 <w:szCs w:val="18"/>
-              </w:rPr>
-              <w:t>λ* f1+ f2</w:t>
+                <w:vertAlign w:val="subscript"/>
+              </w:rPr>
+              <w:t>1</w:t>
+            </w:r>
+          </w:p>
+        </w:tc>
+        <w:tc>
+          <w:tcPr>
+            <w:tcW w:w="1094" w:type="dxa"/>
+            <w:tcBorders>
+              <w:top w:val="single" w:sz="12" w:space="0" w:color="auto"/>
+              <w:left w:val="nil"/>
+              <w:bottom w:val="single" w:sz="12" w:space="0" w:color="auto"/>
+              <w:right w:val="nil"/>
+            </w:tcBorders>
+            <w:shd w:val="clear" w:color="auto" w:fill="auto"/>
+            <w:noWrap/>
+            <w:tcMar>
+              <w:left w:w="28" w:type="dxa"/>
+              <w:right w:w="28" w:type="dxa"/>
+            </w:tcMar>
+            <w:vAlign w:val="center"/>
+            <w:hideMark/>
+          </w:tcPr>
+          <w:p>
+            <w:pPr>
+              <w:widowControl/>
+              <w:spacing w:line="280" w:lineRule="exact"/>
+              <w:jc w:val="center"/>
+              <w:rPr>
+                <w:rFonts w:ascii="Times New Roman" w:eastAsia="等线" w:hAnsi="Times New Roman" w:cs="Times New Roman"/>
+                <w:i/>
+                <w:iCs/>
+                <w:kern w:val="0"/>
+                <w:sz w:val="18"/>
+                <w:szCs w:val="18"/>
+              </w:rPr>
+            </w:pPr>
+            <w:r>
+              <w:rPr>
+                <w:rFonts w:ascii="Times New Roman" w:eastAsia="等线" w:hAnsi="Times New Roman" w:cs="Times New Roman"/>
+                <w:i/>
+                <w:iCs/>
+                <w:kern w:val="0"/>
+                <w:sz w:val="18"/>
+                <w:szCs w:val="18"/>
+              </w:rPr>
+              <w:t>f</w:t>
+            </w:r>
+            <w:r>
+              <w:rPr>
+                <w:rFonts w:ascii="Times New Roman" w:eastAsia="等线" w:hAnsi="Times New Roman" w:cs="Times New Roman"/>
+                <w:i/>
+                <w:iCs/>
+                <w:kern w:val="0"/>
+                <w:sz w:val="18"/>
+                <w:szCs w:val="18"/>
+                <w:vertAlign w:val="subscript"/>
+              </w:rPr>
+              <w:t>2</w:t>
+            </w:r>
+          </w:p>
+        </w:tc>
+        <w:tc>
+          <w:tcPr>
+            <w:tcW w:w="1094" w:type="dxa"/>
+            <w:tcBorders>
+              <w:top w:val="single" w:sz="12" w:space="0" w:color="auto"/>
+              <w:left w:val="nil"/>
+              <w:bottom w:val="single" w:sz="12" w:space="0" w:color="auto"/>
+              <w:right w:val="nil"/>
+            </w:tcBorders>
+            <w:shd w:val="clear" w:color="auto" w:fill="auto"/>
+            <w:noWrap/>
+            <w:tcMar>
+              <w:left w:w="28" w:type="dxa"/>
+              <w:right w:w="28" w:type="dxa"/>
+            </w:tcMar>
+            <w:vAlign w:val="center"/>
+            <w:hideMark/>
+          </w:tcPr>
+          <w:p>
+            <w:pPr>
+              <w:widowControl/>
+              <w:spacing w:line="280" w:lineRule="exact"/>
+              <w:jc w:val="center"/>
+              <w:rPr>
+                <w:rFonts w:ascii="Times New Roman" w:eastAsia="等线" w:hAnsi="Times New Roman" w:cs="Times New Roman"/>
+                <w:i/>
+                <w:iCs/>
+                <w:kern w:val="0"/>
+                <w:sz w:val="18"/>
+                <w:szCs w:val="18"/>
+              </w:rPr>
+            </w:pPr>
+            <w:r>
+              <w:rPr>
+                <w:rFonts w:ascii="Times New Roman" w:eastAsia="等线" w:hAnsi="Times New Roman" w:cs="Times New Roman"/>
+                <w:i/>
+                <w:iCs/>
+                <w:kern w:val="0"/>
+                <w:sz w:val="18"/>
+                <w:szCs w:val="18"/>
+              </w:rPr>
+              <w:t>λ* f</w:t>
+            </w:r>
+            <w:r>
+              <w:rPr>
+                <w:rFonts w:ascii="Times New Roman" w:eastAsia="等线" w:hAnsi="Times New Roman" w:cs="Times New Roman"/>
+                <w:i/>
+                <w:iCs/>
+                <w:kern w:val="0"/>
+                <w:sz w:val="18"/>
+                <w:szCs w:val="18"/>
+                <w:vertAlign w:val="subscript"/>
+              </w:rPr>
+              <w:t>1</w:t>
+            </w:r>
+            <w:r>
+              <w:rPr>
+                <w:rFonts w:ascii="Times New Roman" w:eastAsia="等线" w:hAnsi="Times New Roman" w:cs="Times New Roman"/>
+                <w:i/>
+                <w:iCs/>
+                <w:kern w:val="0"/>
+                <w:sz w:val="18"/>
+                <w:szCs w:val="18"/>
+              </w:rPr>
+              <w:t>+ f</w:t>
+            </w:r>
+            <w:r>
+              <w:rPr>
+                <w:rFonts w:ascii="Times New Roman" w:eastAsia="等线" w:hAnsi="Times New Roman" w:cs="Times New Roman"/>
+                <w:i/>
+                <w:iCs/>
+                <w:kern w:val="0"/>
+                <w:sz w:val="18"/>
+                <w:szCs w:val="18"/>
+                <w:vertAlign w:val="subscript"/>
+              </w:rPr>
+              <w:t>2</w:t>
             </w:r>
           </w:p>
         </w:tc>
@@ -21777,7 +21895,6 @@
   <w:style w:type="character" w:customStyle="1" w:styleId="210">
     <w:name w:val="标题 2 字符1"/>
     <w:basedOn w:val="a0"/>
-    <w:link w:val="2"/>
     <w:uiPriority w:val="9"/>
     <w:semiHidden/>
     <w:rsid w:val="00A91D4D"/>

</xml_diff>